<commit_message>
updated manuscript with the inclusion of 2D and 1D diversity orders through time.
</commit_message>
<xml_diff>
--- a/docs/ms/docx_template.docx
+++ b/docs/ms/docx_template.docx
@@ -1,17 +1,20 @@
 
 <file path=word/document.xml><?xml version="1.0" encoding="utf-8"?>
-<w:document xmlns:wpc="http://schemas.microsoft.com/office/word/2010/wordprocessingCanvas" xmlns:cx="http://schemas.microsoft.com/office/drawing/2014/chartex" xmlns:cx1="http://schemas.microsoft.com/office/drawing/2015/9/8/chartex" xmlns:cx2="http://schemas.microsoft.com/office/drawing/2015/10/21/chartex" xmlns:cx3="http://schemas.microsoft.com/office/drawing/2016/5/9/chartex" xmlns:cx4="http://schemas.microsoft.com/office/drawing/2016/5/10/chartex" xmlns:cx5="http://schemas.microsoft.com/office/drawing/2016/5/11/chartex" xmlns:cx6="http://schemas.microsoft.com/office/drawing/2016/5/12/chartex" xmlns:cx7="http://schemas.microsoft.com/office/drawing/2016/5/13/chartex" xmlns:cx8="http://schemas.microsoft.com/office/drawing/2016/5/14/chartex" xmlns:mc="http://schemas.openxmlformats.org/markup-compatibility/2006" xmlns:aink="http://schemas.microsoft.com/office/drawing/2016/ink" xmlns:am3d="http://schemas.microsoft.com/office/drawing/2017/model3d" xmlns:o="urn:schemas-microsoft-com:office:office" xmlns:r="http://schemas.openxmlformats.org/officeDocument/2006/relationships" xmlns:m="http://schemas.openxmlformats.org/officeDocument/2006/math" xmlns:v="urn:schemas-microsoft-com:vml" xmlns:wp14="http://schemas.microsoft.com/office/word/2010/wordprocessingDrawing" xmlns:wp="http://schemas.openxmlformats.org/drawingml/2006/wordprocessingDrawing" xmlns:w10="urn:schemas-microsoft-com:office:word" xmlns:w="http://schemas.openxmlformats.org/wordprocessingml/2006/main" xmlns:w14="http://schemas.microsoft.com/office/word/2010/wordml" xmlns:w15="http://schemas.microsoft.com/office/word/2012/wordml" xmlns:w16cid="http://schemas.microsoft.com/office/word/2016/wordml/cid" xmlns:w16se="http://schemas.microsoft.com/office/word/2015/wordml/symex" xmlns:wpg="http://schemas.microsoft.com/office/word/2010/wordprocessingGroup" xmlns:wpi="http://schemas.microsoft.com/office/word/2010/wordprocessingInk" xmlns:wne="http://schemas.microsoft.com/office/word/2006/wordml" xmlns:wps="http://schemas.microsoft.com/office/word/2010/wordprocessingShape" mc:Ignorable="w14 w15 w16se w16cid wp14">
+<w:document xmlns:wpc="http://schemas.microsoft.com/office/word/2010/wordprocessingCanvas" xmlns:cx="http://schemas.microsoft.com/office/drawing/2014/chartex" xmlns:cx1="http://schemas.microsoft.com/office/drawing/2015/9/8/chartex" xmlns:cx2="http://schemas.microsoft.com/office/drawing/2015/10/21/chartex" xmlns:cx3="http://schemas.microsoft.com/office/drawing/2016/5/9/chartex" xmlns:cx4="http://schemas.microsoft.com/office/drawing/2016/5/10/chartex" xmlns:cx5="http://schemas.microsoft.com/office/drawing/2016/5/11/chartex" xmlns:cx6="http://schemas.microsoft.com/office/drawing/2016/5/12/chartex" xmlns:cx7="http://schemas.microsoft.com/office/drawing/2016/5/13/chartex" xmlns:cx8="http://schemas.microsoft.com/office/drawing/2016/5/14/chartex" xmlns:mc="http://schemas.openxmlformats.org/markup-compatibility/2006" xmlns:aink="http://schemas.microsoft.com/office/drawing/2016/ink" xmlns:am3d="http://schemas.microsoft.com/office/drawing/2017/model3d" xmlns:o="urn:schemas-microsoft-com:office:office" xmlns:r="http://schemas.openxmlformats.org/officeDocument/2006/relationships" xmlns:m="http://schemas.openxmlformats.org/officeDocument/2006/math" xmlns:v="urn:schemas-microsoft-com:vml" xmlns:wp14="http://schemas.microsoft.com/office/word/2010/wordprocessingDrawing" xmlns:wp="http://schemas.openxmlformats.org/drawingml/2006/wordprocessingDrawing" xmlns:w10="urn:schemas-microsoft-com:office:word" xmlns:w="http://schemas.openxmlformats.org/wordprocessingml/2006/main" xmlns:w14="http://schemas.microsoft.com/office/word/2010/wordml" xmlns:w15="http://schemas.microsoft.com/office/word/2012/wordml" xmlns:w16cex="http://schemas.microsoft.com/office/word/2018/wordml/cex" xmlns:w16cid="http://schemas.microsoft.com/office/word/2016/wordml/cid" xmlns:w16="http://schemas.microsoft.com/office/word/2018/wordml" xmlns:w16se="http://schemas.microsoft.com/office/word/2015/wordml/symex" xmlns:wpg="http://schemas.microsoft.com/office/word/2010/wordprocessingGroup" xmlns:wpi="http://schemas.microsoft.com/office/word/2010/wordprocessingInk" xmlns:wne="http://schemas.microsoft.com/office/word/2006/wordml" xmlns:wps="http://schemas.microsoft.com/office/word/2010/wordprocessingShape" mc:Ignorable="w14 w15 w16se w16cid w16 w16cex wp14">
   <w:body>
     <w:p>
       <w:pPr>
         <w:pStyle w:val="Title"/>
-        <w:rPr>
+        <w:jc w:val="center"/>
+        <w:rPr>
+          <w:rFonts w:cs="Times New Roman"/>
           <w:sz w:val="28"/>
           <w:szCs w:val="28"/>
         </w:rPr>
       </w:pPr>
       <w:r>
         <w:rPr>
+          <w:rFonts w:cs="Times New Roman"/>
           <w:sz w:val="28"/>
           <w:szCs w:val="28"/>
         </w:rPr>
@@ -20,34 +23,56 @@
     </w:p>
     <w:p>
       <w:pPr>
-        <w:pStyle w:val="author"/>
-      </w:pPr>
-      <w:r>
-        <w:t>James</w:t>
-      </w:r>
-      <w:r>
-        <w:t xml:space="preserve"> R</w:t>
-      </w:r>
-      <w:r>
+        <w:pStyle w:val="Author"/>
+        <w:rPr>
+          <w:rFonts w:cs="Times New Roman"/>
+          <w:szCs w:val="22"/>
+        </w:rPr>
+      </w:pPr>
+      <w:r>
+        <w:rPr>
+          <w:rFonts w:cs="Times New Roman"/>
+        </w:rPr>
+        <w:t>James R</w:t>
+      </w:r>
+      <w:r>
+        <w:rPr>
+          <w:rFonts w:cs="Times New Roman"/>
+        </w:rPr>
         <w:t>.</w:t>
       </w:r>
       <w:r>
+        <w:rPr>
+          <w:rFonts w:cs="Times New Roman"/>
+        </w:rPr>
         <w:t xml:space="preserve"> Junker</w:t>
       </w:r>
       <w:r>
         <w:rPr>
+          <w:rFonts w:cs="Times New Roman"/>
+          <w:szCs w:val="22"/>
           <w:vertAlign w:val="superscript"/>
         </w:rPr>
         <w:t>1</w:t>
       </w:r>
       <w:r>
+        <w:rPr>
+          <w:rFonts w:cs="Times New Roman"/>
+          <w:szCs w:val="22"/>
+        </w:rPr>
         <w:t xml:space="preserve">, </w:t>
       </w:r>
       <w:r>
+        <w:rPr>
+          <w:rFonts w:cs="Times New Roman"/>
+          <w:szCs w:val="22"/>
+        </w:rPr>
         <w:t>Jane A. Doe</w:t>
       </w:r>
       <w:r>
         <w:rPr>
+          <w:rFonts w:cs="Times New Roman"/>
+          <w:szCs w:val="22"/>
           <w:vertAlign w:val="superscript"/>
         </w:rPr>
         <w:t>2</w:t>
@@ -56,40 +81,44 @@
     <w:p>
       <w:pPr>
         <w:pStyle w:val="affiliation"/>
-      </w:pPr>
-      <w:r>
-        <w:rPr>
+        <w:rPr>
+          <w:rFonts w:cs="Times New Roman"/>
+        </w:rPr>
+      </w:pPr>
+      <w:r>
+        <w:rPr>
+          <w:rFonts w:cs="Times New Roman"/>
           <w:vertAlign w:val="superscript"/>
         </w:rPr>
         <w:t>1</w:t>
       </w:r>
       <w:r>
-        <w:t xml:space="preserve">Dept. of Ecology, Montana State University, Bozeman, </w:t>
-      </w:r>
-      <w:proofErr w:type="gramStart"/>
-      <w:r>
-        <w:t>MT  USA</w:t>
-      </w:r>
-      <w:proofErr w:type="gramEnd"/>
+        <w:rPr>
+          <w:rFonts w:cs="Times New Roman"/>
+        </w:rPr>
+        <w:t>Dept. of Ecology, Montana State University, Bozeman, MT  USA</w:t>
+      </w:r>
     </w:p>
     <w:p>
       <w:pPr>
         <w:pStyle w:val="affiliation"/>
-      </w:pPr>
-      <w:r>
-        <w:rPr>
+        <w:rPr>
+          <w:rFonts w:cs="Times New Roman"/>
+        </w:rPr>
+      </w:pPr>
+      <w:r>
+        <w:rPr>
+          <w:rFonts w:cs="Times New Roman"/>
           <w:vertAlign w:val="superscript"/>
         </w:rPr>
         <w:t>2</w:t>
       </w:r>
       <w:r>
-        <w:t xml:space="preserve">Louisiana Universities Marine Consortium, Chauvin, </w:t>
-      </w:r>
-      <w:proofErr w:type="gramStart"/>
-      <w:r>
-        <w:t>LA  USA</w:t>
-      </w:r>
-      <w:proofErr w:type="gramEnd"/>
+        <w:rPr>
+          <w:rFonts w:cs="Times New Roman"/>
+        </w:rPr>
+        <w:t>Louisiana Universities Marine Consortium, Chauvin, LA  USA</w:t>
+      </w:r>
     </w:p>
     <w:p>
       <w:pPr>
@@ -104,36 +133,61 @@
     <w:p>
       <w:pPr>
         <w:pStyle w:val="phone"/>
-      </w:pPr>
-      <w:r>
+        <w:rPr>
+          <w:rFonts w:cs="Times New Roman"/>
+        </w:rPr>
+      </w:pPr>
+      <w:r>
+        <w:rPr>
+          <w:rFonts w:cs="Times New Roman"/>
+        </w:rPr>
         <w:t>Corresponding Author:</w:t>
       </w:r>
     </w:p>
     <w:p>
       <w:pPr>
         <w:pStyle w:val="fax"/>
-      </w:pPr>
-      <w:r>
+        <w:rPr>
+          <w:rFonts w:cs="Times New Roman"/>
+        </w:rPr>
+      </w:pPr>
+      <w:r>
+        <w:rPr>
+          <w:rFonts w:cs="Times New Roman"/>
+        </w:rPr>
         <w:t>James R. Junker</w:t>
       </w:r>
       <w:r>
+        <w:rPr>
+          <w:rFonts w:cs="Times New Roman"/>
+        </w:rPr>
         <w:t>,</w:t>
       </w:r>
     </w:p>
     <w:p>
       <w:pPr>
         <w:pStyle w:val="email"/>
-      </w:pPr>
-      <w:r>
+        <w:rPr>
+          <w:rFonts w:cs="Times New Roman"/>
+        </w:rPr>
+      </w:pPr>
+      <w:r>
+        <w:rPr>
+          <w:rFonts w:cs="Times New Roman"/>
+        </w:rPr>
         <w:t>e-mail:</w:t>
       </w:r>
       <w:r>
+        <w:rPr>
+          <w:rFonts w:cs="Times New Roman"/>
+        </w:rPr>
         <w:t xml:space="preserve"> </w:t>
       </w:r>
       <w:hyperlink r:id="rId6" w:history="1">
         <w:r>
           <w:rPr>
             <w:rStyle w:val="correspondemailChar"/>
+            <w:rFonts w:eastAsia="WenQuanYi Micro Hei"/>
           </w:rPr>
           <w:t>james.junker1@gmail.com</w:t>
         </w:r>
@@ -141,51 +195,83 @@
     </w:p>
     <w:p>
       <w:pPr>
-        <w:pStyle w:val="url"/>
+        <w:pStyle w:val="phone"/>
+        <w:rPr>
+          <w:rFonts w:cs="Times New Roman"/>
+        </w:rPr>
       </w:pPr>
       <w:proofErr w:type="spellStart"/>
       <w:r>
+        <w:rPr>
+          <w:rFonts w:cs="Times New Roman"/>
+        </w:rPr>
         <w:t>tel</w:t>
       </w:r>
       <w:proofErr w:type="spellEnd"/>
       <w:r>
+        <w:rPr>
+          <w:rFonts w:cs="Times New Roman"/>
+        </w:rPr>
         <w:t>: +</w:t>
       </w:r>
       <w:r>
+        <w:rPr>
+          <w:rFonts w:cs="Times New Roman"/>
+        </w:rPr>
         <w:t>1 651 587 1477</w:t>
       </w:r>
     </w:p>
     <w:p>
       <w:pPr>
         <w:pStyle w:val="email"/>
+        <w:rPr>
+          <w:rFonts w:cs="Times New Roman"/>
+        </w:rPr>
       </w:pPr>
     </w:p>
     <w:p>
       <w:pPr>
         <w:pStyle w:val="phone"/>
-      </w:pPr>
-      <w:r>
+        <w:rPr>
+          <w:rFonts w:cs="Times New Roman"/>
+        </w:rPr>
+      </w:pPr>
+      <w:r>
+        <w:rPr>
+          <w:rFonts w:cs="Times New Roman"/>
+        </w:rPr>
         <w:t xml:space="preserve">The total number of words of the manuscript, including entire text from title page to figure legends: </w:t>
       </w:r>
       <w:r>
         <w:rPr>
+          <w:rFonts w:cs="Times New Roman"/>
           <w:b/>
         </w:rPr>
         <w:t>5050</w:t>
       </w:r>
       <w:r>
+        <w:rPr>
+          <w:rFonts w:cs="Times New Roman"/>
+        </w:rPr>
         <w:t xml:space="preserve"> </w:t>
       </w:r>
     </w:p>
     <w:p>
       <w:pPr>
         <w:pStyle w:val="phone"/>
-      </w:pPr>
-      <w:r>
+        <w:rPr>
+          <w:rFonts w:cs="Times New Roman"/>
+        </w:rPr>
+      </w:pPr>
+      <w:r>
+        <w:rPr>
+          <w:rFonts w:cs="Times New Roman"/>
+        </w:rPr>
         <w:t xml:space="preserve">The number of words of the abstract: </w:t>
       </w:r>
       <w:r>
         <w:rPr>
+          <w:rFonts w:cs="Times New Roman"/>
           <w:b/>
         </w:rPr>
         <w:t>199</w:t>
@@ -194,12 +280,19 @@
     <w:p>
       <w:pPr>
         <w:pStyle w:val="phone"/>
-      </w:pPr>
-      <w:r>
+        <w:rPr>
+          <w:rFonts w:cs="Times New Roman"/>
+        </w:rPr>
+      </w:pPr>
+      <w:r>
+        <w:rPr>
+          <w:rFonts w:cs="Times New Roman"/>
+        </w:rPr>
         <w:t xml:space="preserve">The number of figures: </w:t>
       </w:r>
       <w:r>
         <w:rPr>
+          <w:rFonts w:cs="Times New Roman"/>
           <w:b/>
         </w:rPr>
         <w:t>7</w:t>
@@ -208,24 +301,42 @@
     <w:p>
       <w:pPr>
         <w:pStyle w:val="phone"/>
-      </w:pPr>
-      <w:r>
+        <w:rPr>
+          <w:rFonts w:cs="Times New Roman"/>
+        </w:rPr>
+      </w:pPr>
+      <w:r>
+        <w:rPr>
+          <w:rFonts w:cs="Times New Roman"/>
+        </w:rPr>
         <w:t>The number of tables: 2</w:t>
       </w:r>
     </w:p>
     <w:p>
       <w:pPr>
         <w:pStyle w:val="fax"/>
-      </w:pPr>
-      <w:r>
+        <w:rPr>
+          <w:rFonts w:cs="Times New Roman"/>
+        </w:rPr>
+      </w:pPr>
+      <w:r>
+        <w:rPr>
+          <w:rFonts w:cs="Times New Roman"/>
+        </w:rPr>
         <w:br w:type="page"/>
       </w:r>
     </w:p>
     <w:p>
       <w:pPr>
         <w:pStyle w:val="abstract"/>
-      </w:pPr>
-      <w:r>
+        <w:rPr>
+          <w:rFonts w:cs="Times New Roman"/>
+        </w:rPr>
+      </w:pPr>
+      <w:r>
+        <w:rPr>
+          <w:rFonts w:cs="Times New Roman"/>
+        </w:rPr>
         <w:lastRenderedPageBreak/>
         <w:t>Abstract should not be more than 200 words. Start with aim, describe the method, provide major results and provide conclusion</w:t>
       </w:r>
@@ -233,117 +344,295 @@
     <w:p>
       <w:pPr>
         <w:pStyle w:val="keywords"/>
-      </w:pPr>
-    </w:p>
-    <w:p/>
-    <w:p/>
+        <w:rPr>
+          <w:rFonts w:cs="Times New Roman"/>
+        </w:rPr>
+      </w:pPr>
+    </w:p>
+    <w:p>
+      <w:pPr>
+        <w:rPr>
+          <w:rFonts w:cs="Times New Roman"/>
+        </w:rPr>
+      </w:pPr>
+    </w:p>
+    <w:p>
+      <w:pPr>
+        <w:rPr>
+          <w:rFonts w:cs="Times New Roman"/>
+        </w:rPr>
+      </w:pPr>
+    </w:p>
     <w:p>
       <w:pPr>
         <w:pStyle w:val="keywords"/>
-      </w:pPr>
-      <w:r>
+        <w:rPr>
+          <w:rFonts w:cs="Times New Roman"/>
+          <w:szCs w:val="22"/>
+        </w:rPr>
+      </w:pPr>
+      <w:r>
+        <w:rPr>
+          <w:rFonts w:cs="Times New Roman"/>
+          <w:szCs w:val="22"/>
+        </w:rPr>
         <w:t>Coronary circulation, heart, microspheres</w:t>
       </w:r>
     </w:p>
-    <w:p/>
+    <w:p>
+      <w:pPr>
+        <w:rPr>
+          <w:rFonts w:cs="Times New Roman"/>
+        </w:rPr>
+      </w:pPr>
+    </w:p>
     <w:p>
       <w:pPr>
         <w:pStyle w:val="abbreviations"/>
-      </w:pPr>
-      <w:r>
+        <w:rPr>
+          <w:rFonts w:cs="Times New Roman"/>
+        </w:rPr>
+      </w:pPr>
+      <w:r>
+        <w:rPr>
+          <w:rFonts w:cs="Times New Roman"/>
+        </w:rPr>
         <w:t>Glossary of terms when relevant</w:t>
       </w:r>
     </w:p>
     <w:p>
-      <w:bookmarkStart w:id="0" w:name="_GoBack"/>
-      <w:bookmarkEnd w:id="0"/>
-      <w:r>
+      <w:pPr>
+        <w:rPr>
+          <w:rFonts w:cs="Times New Roman"/>
+        </w:rPr>
+      </w:pPr>
+      <w:r>
+        <w:rPr>
+          <w:rFonts w:cs="Times New Roman"/>
+        </w:rPr>
         <w:br w:type="page"/>
       </w:r>
     </w:p>
     <w:p>
       <w:pPr>
-        <w:pStyle w:val="heading1"/>
-      </w:pPr>
-      <w:r>
+        <w:pStyle w:val="Heading1"/>
+        <w:rPr>
+          <w:rFonts w:cs="Times New Roman"/>
+        </w:rPr>
+      </w:pPr>
+      <w:r>
+        <w:rPr>
+          <w:rFonts w:cs="Times New Roman"/>
+        </w:rPr>
         <w:lastRenderedPageBreak/>
         <w:t>Introduction</w:t>
       </w:r>
     </w:p>
     <w:p>
-      <w:r>
-        <w:t>Provide</w:t>
-      </w:r>
-      <w:r>
-        <w:t xml:space="preserve"> a description of the aims of the manuscript. Try to stay within </w:t>
-      </w:r>
-      <w:proofErr w:type="gramStart"/>
-      <w:r>
-        <w:t>1.5  A</w:t>
-      </w:r>
-      <w:proofErr w:type="gramEnd"/>
-      <w:r>
-        <w:t>4 page.</w:t>
-      </w:r>
-    </w:p>
-    <w:p>
-      <w:pPr>
-        <w:pStyle w:val="heading1"/>
-      </w:pPr>
-      <w:r>
+      <w:pPr>
+        <w:ind w:firstLine="708"/>
+        <w:rPr>
+          <w:rFonts w:cs="Times New Roman"/>
+          <w:szCs w:val="22"/>
+        </w:rPr>
+      </w:pPr>
+      <w:r>
+        <w:rPr>
+          <w:rFonts w:cs="Times New Roman"/>
+          <w:szCs w:val="22"/>
+        </w:rPr>
+        <w:t>Provide a description of the aims of the manuscript. Try to stay within 1.5  A4 page.</w:t>
+      </w:r>
+      <w:r>
+        <w:rPr>
+          <w:rFonts w:cs="Times New Roman"/>
+          <w:szCs w:val="22"/>
+        </w:rPr>
+        <w:t xml:space="preserve"> Sometimes you may go over, something you may be under.</w:t>
+      </w:r>
+      <w:r>
+        <w:rPr>
+          <w:rFonts w:cs="Times New Roman"/>
+          <w:szCs w:val="22"/>
+        </w:rPr>
+        <w:t xml:space="preserve"> </w:t>
+      </w:r>
+      <w:r>
+        <w:rPr>
+          <w:rFonts w:cs="Times New Roman"/>
+          <w:szCs w:val="22"/>
+        </w:rPr>
+        <w:t>Generally, this will be three paragraphs, followed by a final paragraph outlining the questions, hypotheses, and predictions of the manuscript</w:t>
+      </w:r>
+      <w:r>
+        <w:rPr>
+          <w:rFonts w:cs="Times New Roman"/>
+          <w:szCs w:val="22"/>
+        </w:rPr>
+        <w:t xml:space="preserve">. </w:t>
+      </w:r>
+    </w:p>
+    <w:p>
+      <w:pPr>
+        <w:ind w:firstLine="708"/>
+        <w:rPr>
+          <w:rFonts w:cs="Times New Roman"/>
+          <w:szCs w:val="22"/>
+        </w:rPr>
+      </w:pPr>
+      <w:r>
+        <w:rPr>
+          <w:rFonts w:cs="Times New Roman"/>
+          <w:szCs w:val="22"/>
+        </w:rPr>
+        <w:t xml:space="preserve">All new paragraphs should start with an indent. Sometimes the formatting works from </w:t>
+      </w:r>
+      <w:proofErr w:type="spellStart"/>
+      <w:r>
+        <w:rPr>
+          <w:rFonts w:cs="Times New Roman"/>
+          <w:szCs w:val="22"/>
+        </w:rPr>
+        <w:t>pandoc</w:t>
+      </w:r>
+      <w:proofErr w:type="spellEnd"/>
+      <w:r>
+        <w:rPr>
+          <w:rFonts w:cs="Times New Roman"/>
+          <w:szCs w:val="22"/>
+        </w:rPr>
+        <w:t>/</w:t>
+      </w:r>
+      <w:proofErr w:type="spellStart"/>
+      <w:r>
+        <w:rPr>
+          <w:rFonts w:cs="Times New Roman"/>
+          <w:szCs w:val="22"/>
+        </w:rPr>
+        <w:t>Rmarkdown</w:t>
+      </w:r>
+      <w:proofErr w:type="spellEnd"/>
+      <w:r>
+        <w:rPr>
+          <w:rFonts w:cs="Times New Roman"/>
+          <w:szCs w:val="22"/>
+        </w:rPr>
+        <w:t xml:space="preserve">, however, other times it does not. This is frustrating, but a minor inconvenience considering the many upsides in </w:t>
+      </w:r>
+    </w:p>
+    <w:p>
+      <w:pPr>
+        <w:pStyle w:val="Heading1"/>
+        <w:rPr>
+          <w:rFonts w:cs="Times New Roman"/>
+        </w:rPr>
+      </w:pPr>
+      <w:r>
+        <w:rPr>
+          <w:rFonts w:cs="Times New Roman"/>
+        </w:rPr>
         <w:t>Methods</w:t>
       </w:r>
     </w:p>
     <w:p>
       <w:pPr>
-        <w:pStyle w:val="heading2"/>
-      </w:pPr>
-      <w:r>
+        <w:pStyle w:val="Heading2"/>
+        <w:rPr>
+          <w:rFonts w:cs="Times New Roman"/>
+        </w:rPr>
+      </w:pPr>
+      <w:r>
+        <w:rPr>
+          <w:rFonts w:cs="Times New Roman"/>
+        </w:rPr>
         <w:t>Patients</w:t>
       </w:r>
     </w:p>
     <w:p>
       <w:pPr>
-        <w:pStyle w:val="heading2"/>
-      </w:pPr>
-      <w:r>
+        <w:pStyle w:val="Heading3"/>
+        <w:rPr>
+          <w:rFonts w:cs="Times New Roman"/>
+        </w:rPr>
+      </w:pPr>
+      <w:r>
+        <w:rPr>
+          <w:rFonts w:cs="Times New Roman"/>
+        </w:rPr>
         <w:t>Instrumentation</w:t>
       </w:r>
     </w:p>
     <w:p>
       <w:pPr>
-        <w:pStyle w:val="heading2"/>
-      </w:pPr>
-      <w:r>
+        <w:pStyle w:val="Heading2"/>
+        <w:rPr>
+          <w:rFonts w:cs="Times New Roman"/>
+        </w:rPr>
+      </w:pPr>
+      <w:r>
+        <w:rPr>
+          <w:rFonts w:cs="Times New Roman"/>
+        </w:rPr>
         <w:t>Statistics</w:t>
       </w:r>
     </w:p>
     <w:p>
       <w:pPr>
-        <w:pStyle w:val="heading1"/>
-      </w:pPr>
-      <w:r>
+        <w:pStyle w:val="Heading1"/>
+        <w:rPr>
+          <w:rFonts w:cs="Times New Roman"/>
+        </w:rPr>
+      </w:pPr>
+      <w:r>
+        <w:rPr>
+          <w:rFonts w:cs="Times New Roman"/>
+        </w:rPr>
         <w:t>Results</w:t>
       </w:r>
     </w:p>
     <w:p>
-      <w:r>
+      <w:pPr>
+        <w:ind w:firstLine="708"/>
+        <w:rPr>
+          <w:rFonts w:cs="Times New Roman"/>
+          <w:szCs w:val="22"/>
+        </w:rPr>
+      </w:pPr>
+      <w:r>
+        <w:rPr>
+          <w:rFonts w:cs="Times New Roman"/>
+          <w:szCs w:val="22"/>
+        </w:rPr>
         <w:t>As shown in figure 1</w:t>
       </w:r>
     </w:p>
     <w:p>
       <w:pPr>
-        <w:pStyle w:val="heading1"/>
-      </w:pPr>
-      <w:r>
+        <w:pStyle w:val="Heading1"/>
+        <w:rPr>
+          <w:rFonts w:cs="Times New Roman"/>
+        </w:rPr>
+      </w:pPr>
+      <w:r>
+        <w:rPr>
+          <w:rFonts w:cs="Times New Roman"/>
+        </w:rPr>
         <w:t>Discussion</w:t>
       </w:r>
     </w:p>
     <w:p>
       <w:pPr>
-        <w:pStyle w:val="heading2"/>
-      </w:pPr>
-      <w:r>
+        <w:ind w:firstLine="708"/>
+        <w:rPr>
+          <w:rFonts w:cs="Times New Roman"/>
+          <w:szCs w:val="22"/>
+        </w:rPr>
+      </w:pPr>
+      <w:r>
+        <w:rPr>
+          <w:rFonts w:cs="Times New Roman"/>
+          <w:szCs w:val="22"/>
+        </w:rPr>
         <w:t>From this manuscript we may conclude in about three sentences</w:t>
       </w:r>
     </w:p>
@@ -361,7 +650,7 @@
 </file>
 
 <file path=word/endnotes.xml><?xml version="1.0" encoding="utf-8"?>
-<w:endnotes xmlns:wpc="http://schemas.microsoft.com/office/word/2010/wordprocessingCanvas" xmlns:cx="http://schemas.microsoft.com/office/drawing/2014/chartex" xmlns:cx1="http://schemas.microsoft.com/office/drawing/2015/9/8/chartex" xmlns:cx2="http://schemas.microsoft.com/office/drawing/2015/10/21/chartex" xmlns:cx3="http://schemas.microsoft.com/office/drawing/2016/5/9/chartex" xmlns:cx4="http://schemas.microsoft.com/office/drawing/2016/5/10/chartex" xmlns:cx5="http://schemas.microsoft.com/office/drawing/2016/5/11/chartex" xmlns:cx6="http://schemas.microsoft.com/office/drawing/2016/5/12/chartex" xmlns:cx7="http://schemas.microsoft.com/office/drawing/2016/5/13/chartex" xmlns:cx8="http://schemas.microsoft.com/office/drawing/2016/5/14/chartex" xmlns:mc="http://schemas.openxmlformats.org/markup-compatibility/2006" xmlns:aink="http://schemas.microsoft.com/office/drawing/2016/ink" xmlns:am3d="http://schemas.microsoft.com/office/drawing/2017/model3d" xmlns:o="urn:schemas-microsoft-com:office:office" xmlns:r="http://schemas.openxmlformats.org/officeDocument/2006/relationships" xmlns:m="http://schemas.openxmlformats.org/officeDocument/2006/math" xmlns:v="urn:schemas-microsoft-com:vml" xmlns:wp14="http://schemas.microsoft.com/office/word/2010/wordprocessingDrawing" xmlns:wp="http://schemas.openxmlformats.org/drawingml/2006/wordprocessingDrawing" xmlns:w10="urn:schemas-microsoft-com:office:word" xmlns:w="http://schemas.openxmlformats.org/wordprocessingml/2006/main" xmlns:w14="http://schemas.microsoft.com/office/word/2010/wordml" xmlns:w15="http://schemas.microsoft.com/office/word/2012/wordml" xmlns:w16cid="http://schemas.microsoft.com/office/word/2016/wordml/cid" xmlns:w16se="http://schemas.microsoft.com/office/word/2015/wordml/symex" xmlns:wpg="http://schemas.microsoft.com/office/word/2010/wordprocessingGroup" xmlns:wpi="http://schemas.microsoft.com/office/word/2010/wordprocessingInk" xmlns:wne="http://schemas.microsoft.com/office/word/2006/wordml" xmlns:wps="http://schemas.microsoft.com/office/word/2010/wordprocessingShape" mc:Ignorable="w14 w15 w16se w16cid wp14">
+<w:endnotes xmlns:wpc="http://schemas.microsoft.com/office/word/2010/wordprocessingCanvas" xmlns:cx="http://schemas.microsoft.com/office/drawing/2014/chartex" xmlns:cx1="http://schemas.microsoft.com/office/drawing/2015/9/8/chartex" xmlns:cx2="http://schemas.microsoft.com/office/drawing/2015/10/21/chartex" xmlns:cx3="http://schemas.microsoft.com/office/drawing/2016/5/9/chartex" xmlns:cx4="http://schemas.microsoft.com/office/drawing/2016/5/10/chartex" xmlns:cx5="http://schemas.microsoft.com/office/drawing/2016/5/11/chartex" xmlns:cx6="http://schemas.microsoft.com/office/drawing/2016/5/12/chartex" xmlns:cx7="http://schemas.microsoft.com/office/drawing/2016/5/13/chartex" xmlns:cx8="http://schemas.microsoft.com/office/drawing/2016/5/14/chartex" xmlns:mc="http://schemas.openxmlformats.org/markup-compatibility/2006" xmlns:aink="http://schemas.microsoft.com/office/drawing/2016/ink" xmlns:am3d="http://schemas.microsoft.com/office/drawing/2017/model3d" xmlns:o="urn:schemas-microsoft-com:office:office" xmlns:r="http://schemas.openxmlformats.org/officeDocument/2006/relationships" xmlns:m="http://schemas.openxmlformats.org/officeDocument/2006/math" xmlns:v="urn:schemas-microsoft-com:vml" xmlns:wp14="http://schemas.microsoft.com/office/word/2010/wordprocessingDrawing" xmlns:wp="http://schemas.openxmlformats.org/drawingml/2006/wordprocessingDrawing" xmlns:w10="urn:schemas-microsoft-com:office:word" xmlns:w="http://schemas.openxmlformats.org/wordprocessingml/2006/main" xmlns:w14="http://schemas.microsoft.com/office/word/2010/wordml" xmlns:w15="http://schemas.microsoft.com/office/word/2012/wordml" xmlns:w16cex="http://schemas.microsoft.com/office/word/2018/wordml/cex" xmlns:w16cid="http://schemas.microsoft.com/office/word/2016/wordml/cid" xmlns:w16="http://schemas.microsoft.com/office/word/2018/wordml" xmlns:w16se="http://schemas.microsoft.com/office/word/2015/wordml/symex" xmlns:wpg="http://schemas.microsoft.com/office/word/2010/wordprocessingGroup" xmlns:wpi="http://schemas.microsoft.com/office/word/2010/wordprocessingInk" xmlns:wne="http://schemas.microsoft.com/office/word/2006/wordml" xmlns:wps="http://schemas.microsoft.com/office/word/2010/wordprocessingShape" mc:Ignorable="w14 w15 w16se w16cid w16 w16cex wp14">
   <w:endnote w:type="separator" w:id="-1">
     <w:p>
       <w:r>
@@ -380,7 +669,7 @@
 </file>
 
 <file path=word/footer1.xml><?xml version="1.0" encoding="utf-8"?>
-<w:ftr xmlns:wpc="http://schemas.microsoft.com/office/word/2010/wordprocessingCanvas" xmlns:cx="http://schemas.microsoft.com/office/drawing/2014/chartex" xmlns:cx1="http://schemas.microsoft.com/office/drawing/2015/9/8/chartex" xmlns:cx2="http://schemas.microsoft.com/office/drawing/2015/10/21/chartex" xmlns:cx3="http://schemas.microsoft.com/office/drawing/2016/5/9/chartex" xmlns:cx4="http://schemas.microsoft.com/office/drawing/2016/5/10/chartex" xmlns:cx5="http://schemas.microsoft.com/office/drawing/2016/5/11/chartex" xmlns:cx6="http://schemas.microsoft.com/office/drawing/2016/5/12/chartex" xmlns:cx7="http://schemas.microsoft.com/office/drawing/2016/5/13/chartex" xmlns:cx8="http://schemas.microsoft.com/office/drawing/2016/5/14/chartex" xmlns:mc="http://schemas.openxmlformats.org/markup-compatibility/2006" xmlns:aink="http://schemas.microsoft.com/office/drawing/2016/ink" xmlns:am3d="http://schemas.microsoft.com/office/drawing/2017/model3d" xmlns:o="urn:schemas-microsoft-com:office:office" xmlns:r="http://schemas.openxmlformats.org/officeDocument/2006/relationships" xmlns:m="http://schemas.openxmlformats.org/officeDocument/2006/math" xmlns:v="urn:schemas-microsoft-com:vml" xmlns:wp14="http://schemas.microsoft.com/office/word/2010/wordprocessingDrawing" xmlns:wp="http://schemas.openxmlformats.org/drawingml/2006/wordprocessingDrawing" xmlns:w10="urn:schemas-microsoft-com:office:word" xmlns:w="http://schemas.openxmlformats.org/wordprocessingml/2006/main" xmlns:w14="http://schemas.microsoft.com/office/word/2010/wordml" xmlns:w15="http://schemas.microsoft.com/office/word/2012/wordml" xmlns:w16cid="http://schemas.microsoft.com/office/word/2016/wordml/cid" xmlns:w16se="http://schemas.microsoft.com/office/word/2015/wordml/symex" xmlns:wpg="http://schemas.microsoft.com/office/word/2010/wordprocessingGroup" xmlns:wpi="http://schemas.microsoft.com/office/word/2010/wordprocessingInk" xmlns:wne="http://schemas.microsoft.com/office/word/2006/wordml" xmlns:wps="http://schemas.microsoft.com/office/word/2010/wordprocessingShape" mc:Ignorable="w14 w15 w16se w16cid wp14">
+<w:ftr xmlns:wpc="http://schemas.microsoft.com/office/word/2010/wordprocessingCanvas" xmlns:cx="http://schemas.microsoft.com/office/drawing/2014/chartex" xmlns:cx1="http://schemas.microsoft.com/office/drawing/2015/9/8/chartex" xmlns:cx2="http://schemas.microsoft.com/office/drawing/2015/10/21/chartex" xmlns:cx3="http://schemas.microsoft.com/office/drawing/2016/5/9/chartex" xmlns:cx4="http://schemas.microsoft.com/office/drawing/2016/5/10/chartex" xmlns:cx5="http://schemas.microsoft.com/office/drawing/2016/5/11/chartex" xmlns:cx6="http://schemas.microsoft.com/office/drawing/2016/5/12/chartex" xmlns:cx7="http://schemas.microsoft.com/office/drawing/2016/5/13/chartex" xmlns:cx8="http://schemas.microsoft.com/office/drawing/2016/5/14/chartex" xmlns:mc="http://schemas.openxmlformats.org/markup-compatibility/2006" xmlns:aink="http://schemas.microsoft.com/office/drawing/2016/ink" xmlns:am3d="http://schemas.microsoft.com/office/drawing/2017/model3d" xmlns:o="urn:schemas-microsoft-com:office:office" xmlns:r="http://schemas.openxmlformats.org/officeDocument/2006/relationships" xmlns:m="http://schemas.openxmlformats.org/officeDocument/2006/math" xmlns:v="urn:schemas-microsoft-com:vml" xmlns:wp14="http://schemas.microsoft.com/office/word/2010/wordprocessingDrawing" xmlns:wp="http://schemas.openxmlformats.org/drawingml/2006/wordprocessingDrawing" xmlns:w10="urn:schemas-microsoft-com:office:word" xmlns:w="http://schemas.openxmlformats.org/wordprocessingml/2006/main" xmlns:w14="http://schemas.microsoft.com/office/word/2010/wordml" xmlns:w15="http://schemas.microsoft.com/office/word/2012/wordml" xmlns:w16cex="http://schemas.microsoft.com/office/word/2018/wordml/cex" xmlns:w16cid="http://schemas.microsoft.com/office/word/2016/wordml/cid" xmlns:w16="http://schemas.microsoft.com/office/word/2018/wordml" xmlns:w16se="http://schemas.microsoft.com/office/word/2015/wordml/symex" xmlns:wpg="http://schemas.microsoft.com/office/word/2010/wordprocessingGroup" xmlns:wpi="http://schemas.microsoft.com/office/word/2010/wordprocessingInk" xmlns:wne="http://schemas.microsoft.com/office/word/2006/wordml" xmlns:wps="http://schemas.microsoft.com/office/word/2010/wordprocessingShape" mc:Ignorable="w14 w15 w16se w16cid w16 w16cex wp14">
   <w:sdt>
     <w:sdtPr>
       <w:id w:val="-1390410062"/>
@@ -428,7 +717,7 @@
 </file>
 
 <file path=word/footnotes.xml><?xml version="1.0" encoding="utf-8"?>
-<w:footnotes xmlns:wpc="http://schemas.microsoft.com/office/word/2010/wordprocessingCanvas" xmlns:cx="http://schemas.microsoft.com/office/drawing/2014/chartex" xmlns:cx1="http://schemas.microsoft.com/office/drawing/2015/9/8/chartex" xmlns:cx2="http://schemas.microsoft.com/office/drawing/2015/10/21/chartex" xmlns:cx3="http://schemas.microsoft.com/office/drawing/2016/5/9/chartex" xmlns:cx4="http://schemas.microsoft.com/office/drawing/2016/5/10/chartex" xmlns:cx5="http://schemas.microsoft.com/office/drawing/2016/5/11/chartex" xmlns:cx6="http://schemas.microsoft.com/office/drawing/2016/5/12/chartex" xmlns:cx7="http://schemas.microsoft.com/office/drawing/2016/5/13/chartex" xmlns:cx8="http://schemas.microsoft.com/office/drawing/2016/5/14/chartex" xmlns:mc="http://schemas.openxmlformats.org/markup-compatibility/2006" xmlns:aink="http://schemas.microsoft.com/office/drawing/2016/ink" xmlns:am3d="http://schemas.microsoft.com/office/drawing/2017/model3d" xmlns:o="urn:schemas-microsoft-com:office:office" xmlns:r="http://schemas.openxmlformats.org/officeDocument/2006/relationships" xmlns:m="http://schemas.openxmlformats.org/officeDocument/2006/math" xmlns:v="urn:schemas-microsoft-com:vml" xmlns:wp14="http://schemas.microsoft.com/office/word/2010/wordprocessingDrawing" xmlns:wp="http://schemas.openxmlformats.org/drawingml/2006/wordprocessingDrawing" xmlns:w10="urn:schemas-microsoft-com:office:word" xmlns:w="http://schemas.openxmlformats.org/wordprocessingml/2006/main" xmlns:w14="http://schemas.microsoft.com/office/word/2010/wordml" xmlns:w15="http://schemas.microsoft.com/office/word/2012/wordml" xmlns:w16cid="http://schemas.microsoft.com/office/word/2016/wordml/cid" xmlns:w16se="http://schemas.microsoft.com/office/word/2015/wordml/symex" xmlns:wpg="http://schemas.microsoft.com/office/word/2010/wordprocessingGroup" xmlns:wpi="http://schemas.microsoft.com/office/word/2010/wordprocessingInk" xmlns:wne="http://schemas.microsoft.com/office/word/2006/wordml" xmlns:wps="http://schemas.microsoft.com/office/word/2010/wordprocessingShape" mc:Ignorable="w14 w15 w16se w16cid wp14">
+<w:footnotes xmlns:wpc="http://schemas.microsoft.com/office/word/2010/wordprocessingCanvas" xmlns:cx="http://schemas.microsoft.com/office/drawing/2014/chartex" xmlns:cx1="http://schemas.microsoft.com/office/drawing/2015/9/8/chartex" xmlns:cx2="http://schemas.microsoft.com/office/drawing/2015/10/21/chartex" xmlns:cx3="http://schemas.microsoft.com/office/drawing/2016/5/9/chartex" xmlns:cx4="http://schemas.microsoft.com/office/drawing/2016/5/10/chartex" xmlns:cx5="http://schemas.microsoft.com/office/drawing/2016/5/11/chartex" xmlns:cx6="http://schemas.microsoft.com/office/drawing/2016/5/12/chartex" xmlns:cx7="http://schemas.microsoft.com/office/drawing/2016/5/13/chartex" xmlns:cx8="http://schemas.microsoft.com/office/drawing/2016/5/14/chartex" xmlns:mc="http://schemas.openxmlformats.org/markup-compatibility/2006" xmlns:aink="http://schemas.microsoft.com/office/drawing/2016/ink" xmlns:am3d="http://schemas.microsoft.com/office/drawing/2017/model3d" xmlns:o="urn:schemas-microsoft-com:office:office" xmlns:r="http://schemas.openxmlformats.org/officeDocument/2006/relationships" xmlns:m="http://schemas.openxmlformats.org/officeDocument/2006/math" xmlns:v="urn:schemas-microsoft-com:vml" xmlns:wp14="http://schemas.microsoft.com/office/word/2010/wordprocessingDrawing" xmlns:wp="http://schemas.openxmlformats.org/drawingml/2006/wordprocessingDrawing" xmlns:w10="urn:schemas-microsoft-com:office:word" xmlns:w="http://schemas.openxmlformats.org/wordprocessingml/2006/main" xmlns:w14="http://schemas.microsoft.com/office/word/2010/wordml" xmlns:w15="http://schemas.microsoft.com/office/word/2012/wordml" xmlns:w16cex="http://schemas.microsoft.com/office/word/2018/wordml/cex" xmlns:w16cid="http://schemas.microsoft.com/office/word/2016/wordml/cid" xmlns:w16="http://schemas.microsoft.com/office/word/2018/wordml" xmlns:w16se="http://schemas.microsoft.com/office/word/2015/wordml/symex" xmlns:wpg="http://schemas.microsoft.com/office/word/2010/wordprocessingGroup" xmlns:wpi="http://schemas.microsoft.com/office/word/2010/wordprocessingInk" xmlns:wne="http://schemas.microsoft.com/office/word/2006/wordml" xmlns:wps="http://schemas.microsoft.com/office/word/2010/wordprocessingShape" mc:Ignorable="w14 w15 w16se w16cid w16 w16cex wp14">
   <w:footnote w:type="separator" w:id="-1">
     <w:p>
       <w:r>
@@ -447,12 +736,11 @@
 </file>
 
 <file path=word/styles.xml><?xml version="1.0" encoding="utf-8"?>
-<w:styles xmlns:mc="http://schemas.openxmlformats.org/markup-compatibility/2006" xmlns:r="http://schemas.openxmlformats.org/officeDocument/2006/relationships" xmlns:w="http://schemas.openxmlformats.org/wordprocessingml/2006/main" xmlns:w14="http://schemas.microsoft.com/office/word/2010/wordml" xmlns:w15="http://schemas.microsoft.com/office/word/2012/wordml" xmlns:w16cid="http://schemas.microsoft.com/office/word/2016/wordml/cid" xmlns:w16se="http://schemas.microsoft.com/office/word/2015/wordml/symex" mc:Ignorable="w14 w15 w16se w16cid">
+<w:styles xmlns:mc="http://schemas.openxmlformats.org/markup-compatibility/2006" xmlns:r="http://schemas.openxmlformats.org/officeDocument/2006/relationships" xmlns:w="http://schemas.openxmlformats.org/wordprocessingml/2006/main" xmlns:w14="http://schemas.microsoft.com/office/word/2010/wordml" xmlns:w15="http://schemas.microsoft.com/office/word/2012/wordml" xmlns:w16cex="http://schemas.microsoft.com/office/word/2018/wordml/cex" xmlns:w16cid="http://schemas.microsoft.com/office/word/2016/wordml/cid" xmlns:w16="http://schemas.microsoft.com/office/word/2018/wordml" xmlns:w16se="http://schemas.microsoft.com/office/word/2015/wordml/symex" mc:Ignorable="w14 w15 w16se w16cid w16 w16cex">
   <w:docDefaults>
     <w:rPrDefault>
       <w:rPr>
         <w:rFonts w:ascii="Liberation Serif" w:eastAsia="WenQuanYi Micro Hei" w:hAnsi="Liberation Serif" w:cs="Lohit Hindi"/>
-        <w:szCs w:val="24"/>
         <w:lang w:val="en-GB" w:eastAsia="zh-CN" w:bidi="hi-IN"/>
       </w:rPr>
     </w:rPrDefault>
@@ -839,23 +1127,85 @@
   <w:style w:type="paragraph" w:default="1" w:styleId="Normal">
     <w:name w:val="Normal"/>
     <w:qFormat/>
-    <w:rsid w:val="00C00A37"/>
+    <w:rsid w:val="004C5C32"/>
     <w:pPr>
       <w:spacing w:line="480" w:lineRule="auto"/>
       <w:textAlignment w:val="baseline"/>
     </w:pPr>
     <w:rPr>
-      <w:rFonts w:ascii="Times New Roman" w:eastAsia="Times New Roman" w:hAnsi="Times New Roman" w:cs="Times New Roman"/>
-      <w:color w:val="00000A"/>
+      <w:rFonts w:ascii="Times New Roman" w:hAnsi="Times New Roman"/>
+      <w:sz w:val="22"/>
+    </w:rPr>
+  </w:style>
+  <w:style w:type="paragraph" w:styleId="Heading1">
+    <w:name w:val="heading 1"/>
+    <w:basedOn w:val="Normal"/>
+    <w:next w:val="Normal"/>
+    <w:link w:val="Heading1Char"/>
+    <w:uiPriority w:val="9"/>
+    <w:qFormat/>
+    <w:rsid w:val="001A0595"/>
+    <w:pPr>
+      <w:keepNext/>
+      <w:keepLines/>
+      <w:spacing w:before="240" w:after="180"/>
+      <w:outlineLvl w:val="0"/>
+    </w:pPr>
+    <w:rPr>
+      <w:rFonts w:eastAsiaTheme="majorEastAsia" w:cstheme="majorBidi"/>
+      <w:b/>
+      <w:sz w:val="32"/>
+      <w:szCs w:val="32"/>
+    </w:rPr>
+  </w:style>
+  <w:style w:type="paragraph" w:styleId="Heading2">
+    <w:name w:val="heading 2"/>
+    <w:basedOn w:val="Normal"/>
+    <w:next w:val="Normal"/>
+    <w:link w:val="Heading2Char"/>
+    <w:uiPriority w:val="9"/>
+    <w:unhideWhenUsed/>
+    <w:qFormat/>
+    <w:rsid w:val="001A0595"/>
+    <w:pPr>
+      <w:keepNext/>
+      <w:keepLines/>
+      <w:spacing w:before="40" w:after="180"/>
+      <w:outlineLvl w:val="1"/>
+    </w:pPr>
+    <w:rPr>
+      <w:rFonts w:eastAsiaTheme="majorEastAsia" w:cs="Mangal"/>
+      <w:b/>
+      <w:sz w:val="26"/>
+      <w:szCs w:val="23"/>
+      <w:u w:val="single"/>
+    </w:rPr>
+  </w:style>
+  <w:style w:type="paragraph" w:styleId="Heading3">
+    <w:name w:val="heading 3"/>
+    <w:basedOn w:val="Normal"/>
+    <w:next w:val="Normal"/>
+    <w:link w:val="Heading3Char"/>
+    <w:uiPriority w:val="9"/>
+    <w:unhideWhenUsed/>
+    <w:qFormat/>
+    <w:rsid w:val="001A0595"/>
+    <w:pPr>
+      <w:keepNext/>
+      <w:keepLines/>
+      <w:spacing w:before="40"/>
+      <w:outlineLvl w:val="2"/>
+    </w:pPr>
+    <w:rPr>
+      <w:rFonts w:eastAsiaTheme="majorEastAsia" w:cs="Mangal"/>
+      <w:i/>
       <w:sz w:val="24"/>
-      <w:szCs w:val="20"/>
-      <w:lang w:val="en-US" w:bidi="ar-SA"/>
+      <w:szCs w:val="21"/>
     </w:rPr>
   </w:style>
   <w:style w:type="character" w:default="1" w:styleId="DefaultParagraphFont">
     <w:name w:val="Default Paragraph Font"/>
     <w:uiPriority w:val="1"/>
-    <w:semiHidden/>
     <w:unhideWhenUsed/>
   </w:style>
   <w:style w:type="table" w:default="1" w:styleId="TableNormal">
@@ -953,7 +1303,7 @@
       <w:spacing w:before="240" w:after="120"/>
     </w:pPr>
     <w:rPr>
-      <w:rFonts w:ascii="Liberation Sans" w:eastAsia="WenQuanYi Micro Hei" w:hAnsi="Liberation Sans" w:cs="Lohit Hindi"/>
+      <w:rFonts w:ascii="Liberation Sans" w:hAnsi="Liberation Sans"/>
       <w:sz w:val="28"/>
       <w:szCs w:val="28"/>
     </w:rPr>
@@ -968,9 +1318,6 @@
   <w:style w:type="paragraph" w:styleId="List">
     <w:name w:val="List"/>
     <w:basedOn w:val="TextBody"/>
-    <w:rPr>
-      <w:rFonts w:cs="Lohit Hindi"/>
-    </w:rPr>
   </w:style>
   <w:style w:type="paragraph" w:styleId="Caption">
     <w:name w:val="caption"/>
@@ -981,7 +1328,6 @@
       <w:spacing w:before="120" w:after="120"/>
     </w:pPr>
     <w:rPr>
-      <w:rFonts w:cs="Lohit Hindi"/>
       <w:i/>
       <w:iCs/>
       <w:szCs w:val="24"/>
@@ -994,9 +1340,6 @@
     <w:pPr>
       <w:suppressLineNumbers/>
     </w:pPr>
-    <w:rPr>
-      <w:rFonts w:cs="Lohit Hindi"/>
-    </w:rPr>
   </w:style>
   <w:style w:type="paragraph" w:styleId="Header">
     <w:name w:val="header"/>
@@ -1028,9 +1371,6 @@
     <w:pPr>
       <w:spacing w:before="120"/>
     </w:pPr>
-    <w:rPr>
-      <w:sz w:val="22"/>
-    </w:rPr>
   </w:style>
   <w:style w:type="paragraph" w:customStyle="1" w:styleId="abbreviations">
     <w:name w:val="abbreviations"/>
@@ -1055,48 +1395,17 @@
       <w:sz w:val="36"/>
     </w:rPr>
   </w:style>
-  <w:style w:type="paragraph" w:customStyle="1" w:styleId="heading1">
-    <w:name w:val="heading1"/>
-    <w:basedOn w:val="Normal"/>
-    <w:next w:val="Normal"/>
-    <w:qFormat/>
-    <w:rsid w:val="000A0769"/>
-    <w:pPr>
-      <w:keepNext/>
-      <w:spacing w:before="240" w:after="180"/>
-    </w:pPr>
-    <w:rPr>
-      <w:b/>
-      <w:szCs w:val="16"/>
-    </w:rPr>
-  </w:style>
-  <w:style w:type="paragraph" w:customStyle="1" w:styleId="heading2">
-    <w:name w:val="heading2"/>
-    <w:basedOn w:val="Normal"/>
-    <w:next w:val="Normal"/>
-    <w:qFormat/>
-    <w:rsid w:val="000A0769"/>
-    <w:pPr>
-      <w:keepNext/>
-      <w:spacing w:before="240" w:after="180"/>
-    </w:pPr>
-    <w:rPr>
-      <w:b/>
-      <w:u w:val="single"/>
-    </w:rPr>
-  </w:style>
-  <w:style w:type="paragraph" w:customStyle="1" w:styleId="heading3">
-    <w:name w:val="heading3"/>
-    <w:basedOn w:val="Normal"/>
-    <w:next w:val="Normal"/>
-    <w:qFormat/>
-    <w:pPr>
-      <w:keepNext/>
-      <w:spacing w:before="240" w:after="180"/>
-    </w:pPr>
-    <w:rPr>
-      <w:rFonts w:ascii="Arial" w:hAnsi="Arial" w:cs="Arial"/>
+  <w:style w:type="character" w:customStyle="1" w:styleId="Heading3Char">
+    <w:name w:val="Heading 3 Char"/>
+    <w:basedOn w:val="DefaultParagraphFont"/>
+    <w:link w:val="Heading3"/>
+    <w:uiPriority w:val="9"/>
+    <w:rsid w:val="001A0595"/>
+    <w:rPr>
+      <w:rFonts w:ascii="Times New Roman" w:eastAsiaTheme="majorEastAsia" w:hAnsi="Times New Roman" w:cs="Mangal"/>
       <w:i/>
+      <w:sz w:val="24"/>
+      <w:szCs w:val="21"/>
     </w:rPr>
   </w:style>
   <w:style w:type="paragraph" w:customStyle="1" w:styleId="run-in">
@@ -1139,11 +1448,11 @@
       <w:spacing w:before="240"/>
     </w:pPr>
   </w:style>
-  <w:style w:type="paragraph" w:customStyle="1" w:styleId="author">
-    <w:name w:val="author"/>
-    <w:basedOn w:val="Normal"/>
-    <w:qFormat/>
-    <w:rsid w:val="00C00A37"/>
+  <w:style w:type="paragraph" w:customStyle="1" w:styleId="Author">
+    <w:name w:val="Author"/>
+    <w:basedOn w:val="Normal"/>
+    <w:qFormat/>
+    <w:rsid w:val="00351935"/>
     <w:pPr>
       <w:spacing w:before="120"/>
     </w:pPr>
@@ -1168,9 +1477,6 @@
     <w:pPr>
       <w:spacing w:before="120" w:line="240" w:lineRule="auto"/>
     </w:pPr>
-    <w:rPr>
-      <w:sz w:val="20"/>
-    </w:rPr>
   </w:style>
   <w:style w:type="paragraph" w:customStyle="1" w:styleId="phone">
     <w:name w:val="phone"/>
@@ -1203,9 +1509,6 @@
     <w:name w:val="reference"/>
     <w:basedOn w:val="Normal"/>
     <w:qFormat/>
-    <w:rPr>
-      <w:sz w:val="20"/>
-    </w:rPr>
   </w:style>
   <w:style w:type="paragraph" w:customStyle="1" w:styleId="equation">
     <w:name w:val="equation"/>
@@ -1225,9 +1528,6 @@
     <w:pPr>
       <w:spacing w:line="240" w:lineRule="auto"/>
     </w:pPr>
-    <w:rPr>
-      <w:sz w:val="22"/>
-    </w:rPr>
   </w:style>
   <w:style w:type="paragraph" w:customStyle="1" w:styleId="figlegend">
     <w:name w:val="figlegend"/>
@@ -1237,9 +1537,6 @@
     <w:pPr>
       <w:spacing w:before="120"/>
     </w:pPr>
-    <w:rPr>
-      <w:sz w:val="20"/>
-    </w:rPr>
   </w:style>
   <w:style w:type="paragraph" w:customStyle="1" w:styleId="tablelegend">
     <w:name w:val="tablelegend"/>
@@ -1249,9 +1546,6 @@
     <w:pPr>
       <w:spacing w:before="120"/>
     </w:pPr>
-    <w:rPr>
-      <w:sz w:val="20"/>
-    </w:rPr>
   </w:style>
   <w:style w:type="paragraph" w:customStyle="1" w:styleId="url">
     <w:name w:val="url"/>
@@ -1344,6 +1638,46 @@
       <w:sz w:val="24"/>
       <w:szCs w:val="20"/>
       <w:lang w:val="en-US" w:bidi="ar-SA"/>
+    </w:rPr>
+  </w:style>
+  <w:style w:type="character" w:customStyle="1" w:styleId="Heading1Char">
+    <w:name w:val="Heading 1 Char"/>
+    <w:basedOn w:val="DefaultParagraphFont"/>
+    <w:link w:val="Heading1"/>
+    <w:uiPriority w:val="9"/>
+    <w:rsid w:val="001A0595"/>
+    <w:rPr>
+      <w:rFonts w:ascii="Times New Roman" w:eastAsiaTheme="majorEastAsia" w:hAnsi="Times New Roman" w:cstheme="majorBidi"/>
+      <w:b/>
+      <w:sz w:val="32"/>
+      <w:szCs w:val="32"/>
+      <w:lang w:val="en-US" w:bidi="ar-SA"/>
+    </w:rPr>
+  </w:style>
+  <w:style w:type="character" w:customStyle="1" w:styleId="Heading2Char">
+    <w:name w:val="Heading 2 Char"/>
+    <w:basedOn w:val="DefaultParagraphFont"/>
+    <w:link w:val="Heading2"/>
+    <w:uiPriority w:val="9"/>
+    <w:rsid w:val="001A0595"/>
+    <w:rPr>
+      <w:rFonts w:ascii="Times New Roman" w:eastAsiaTheme="majorEastAsia" w:hAnsi="Times New Roman" w:cs="Mangal"/>
+      <w:b/>
+      <w:sz w:val="26"/>
+      <w:szCs w:val="23"/>
+      <w:u w:val="single"/>
+    </w:rPr>
+  </w:style>
+  <w:style w:type="character" w:customStyle="1" w:styleId="name">
+    <w:name w:val="name"/>
+    <w:basedOn w:val="DefaultParagraphFont"/>
+    <w:uiPriority w:val="1"/>
+    <w:qFormat/>
+    <w:rsid w:val="001F2417"/>
+    <w:rPr>
+      <w:rFonts w:ascii="Times New Roman" w:hAnsi="Times New Roman" w:cs="Times New Roman"/>
+      <w:sz w:val="22"/>
+      <w:szCs w:val="22"/>
     </w:rPr>
   </w:style>
 </w:styles>

</xml_diff>